<commit_message>
update ndn consumer producer api analysis
</commit_message>
<xml_diff>
--- a/consensus_class.docx
+++ b/consensus_class.docx
@@ -2,6 +2,38 @@
 <file path=word/document.xml><?xml version="1.0" encoding="utf-8"?>
 <w:document xmlns:wpc="http://schemas.microsoft.com/office/word/2010/wordprocessingCanvas" xmlns:mc="http://schemas.openxmlformats.org/markup-compatibility/2006" xmlns:o="urn:schemas-microsoft-com:office:office" xmlns:r="http://schemas.openxmlformats.org/officeDocument/2006/relationships" xmlns:m="http://schemas.openxmlformats.org/officeDocument/2006/math" xmlns:v="urn:schemas-microsoft-com:vml" xmlns:wp14="http://schemas.microsoft.com/office/word/2010/wordprocessingDrawing" xmlns:wp="http://schemas.openxmlformats.org/drawingml/2006/wordprocessingDrawing" xmlns:w="http://schemas.openxmlformats.org/wordprocessingml/2006/main" xmlns:w14="http://schemas.microsoft.com/office/word/2010/wordml" xmlns:w10="urn:schemas-microsoft-com:office:word" xmlns:w15="http://schemas.microsoft.com/office/word/2012/wordml" xmlns:wpg="http://schemas.microsoft.com/office/word/2010/wordprocessingGroup" xmlns:wpi="http://schemas.microsoft.com/office/word/2010/wordprocessingInk" xmlns:wne="http://schemas.microsoft.com/office/word/2006/wordml" xmlns:wps="http://schemas.microsoft.com/office/word/2010/wordprocessingShape" xmlns:wpsCustomData="http://www.wps.cn/officeDocument/2013/wpsCustomData" mc:Ignorable="w14 w15 wp14">
   <w:body>
+    <w:p>
+      <w:pPr/>
+      <w:r>
+        <w:t>搭建runConsensus 遇到的错误</w:t>
+      </w:r>
+    </w:p>
+    <w:p>
+      <w:pPr/>
+      <w:r>
+        <w:t>1 sudo vi /etc/resolv.comf  要把dns服务器提到第一位</w:t>
+      </w:r>
+    </w:p>
+    <w:p>
+      <w:pPr/>
+      <w:r>
+        <w:t>2 出现各种连接错误的情况：</w:t>
+      </w:r>
+    </w:p>
+    <w:p>
+      <w:pPr/>
+      <w:r>
+        <w:t>403forbidden    bitcoind没有开启网段接收</w:t>
+      </w:r>
+      <w:bookmarkStart w:id="0" w:name="_GoBack"/>
+      <w:bookmarkEnd w:id="0"/>
+    </w:p>
+    <w:p>
+      <w:pPr/>
+    </w:p>
+    <w:p>
+      <w:pPr/>
+    </w:p>
     <w:p>
       <w:pPr/>
       <w:r>
@@ -196,16 +228,8 @@
         <w:rPr>
           <w:rFonts w:hint="default"/>
         </w:rPr>
-        <w:t>AddToWallet 函数用来检测是否插入交易，fInsertedNew 判断是否插入到mapWallet缓存  fUpdated判断是否更新钱包到 wallet.dat</w:t>
-      </w:r>
-      <w:r>
-        <w:rPr>
-          <w:rFonts w:hint="default"/>
-        </w:rPr>
-        <w:t>，只有发送/接收金币方调用此函数</w:t>
-      </w:r>
-      <w:bookmarkStart w:id="0" w:name="_GoBack"/>
-      <w:bookmarkEnd w:id="0"/>
+        <w:t>AddToWallet 函数用来检测是否插入交易，fInsertedNew 判断是否插入到mapWallet缓存  fUpdated判断是否更新钱包到 wallet.dat，只有发送/接收金币方调用此函数</w:t>
+      </w:r>
     </w:p>
     <w:p>
       <w:pPr>

</xml_diff>

<commit_message>
simply update consensus doc
</commit_message>
<xml_diff>
--- a/consensus_class.docx
+++ b/consensus_class.docx
@@ -25,8 +25,6 @@
       <w:r>
         <w:t>403forbidden    bitcoind没有开启网段接收</w:t>
       </w:r>
-      <w:bookmarkStart w:id="0" w:name="_GoBack"/>
-      <w:bookmarkEnd w:id="0"/>
     </w:p>
     <w:p>
       <w:pPr/>
@@ -289,14 +287,84 @@
       <w:r>
         <w:t>Rpc:</w:t>
       </w:r>
+      <w:r>
+        <w:t>接（默认：125）</w:t>
+      </w:r>
+    </w:p>
+    <w:p>
+      <w:pPr/>
+      <w:r>
+        <w:t xml:space="preserve">  -addnode=      添加一个节点以供连接，并尝试保持与该节点的连接</w:t>
+      </w:r>
+    </w:p>
+    <w:p>
+      <w:pPr/>
+      <w:r>
+        <w:t xml:space="preserve">  -connect=      仅连接到这里指定的节点</w:t>
+      </w:r>
+    </w:p>
+    <w:p>
+      <w:pPr/>
+      <w:r>
+        <w:t xml:space="preserve">  -irc               使用 IRC（因特网中继聊天）查找节点（默认：0）</w:t>
+      </w:r>
+    </w:p>
+    <w:p>
+      <w:pPr/>
+      <w:r>
+        <w:t xml:space="preserve">  -listen            接受来自外部的连接（默认：1）</w:t>
+      </w:r>
+    </w:p>
+    <w:p>
+      <w:pPr/>
+      <w:r>
+        <w:t xml:space="preserve">  -dnsseed           使用 DNS 查找节点（默认：1）</w:t>
+      </w:r>
+    </w:p>
+    <w:p>
+      <w:pPr/>
+      <w:r>
+        <w:t xml:space="preserve">  -banscore=      与行为异常节点断开连接的临界值（默认：100）</w:t>
+      </w:r>
+    </w:p>
+    <w:p>
+      <w:pPr/>
+      <w:r>
+        <w:t xml:space="preserve">  -bantime=       重新允许行为异常节点连接所间隔的秒数（默认：86400）</w:t>
+      </w:r>
+    </w:p>
+    <w:p>
+      <w:pPr/>
+      <w:r>
+        <w:t xml:space="preserve">  -maxreceivebuffer=  最大每连接接收缓存，*</w:t>
+      </w:r>
+      <w:bookmarkStart w:id="0" w:name="_GoBack"/>
+      <w:bookmarkEnd w:id="0"/>
+      <w:r>
+        <w:t>1000 字节（默认：10000）</w:t>
+      </w:r>
+    </w:p>
+    <w:p>
+      <w:pPr/>
+      <w:r>
+        <w:t xml:space="preserve">  -maxsendbuffer=  最大每</w:t>
+      </w:r>
     </w:p>
     <w:p>
       <w:pPr/>
       <w:r>
         <w:drawing>
-          <wp:inline distT="0" distB="0" distL="114300" distR="114300">
+          <wp:anchor distT="0" distB="0" distL="114300" distR="114300" simplePos="0" relativeHeight="251658240" behindDoc="0" locked="0" layoutInCell="1" allowOverlap="1">
+            <wp:simplePos x="0" y="0"/>
+            <wp:positionH relativeFrom="column">
+              <wp:posOffset>71120</wp:posOffset>
+            </wp:positionH>
+            <wp:positionV relativeFrom="paragraph">
+              <wp:posOffset>398780</wp:posOffset>
+            </wp:positionV>
             <wp:extent cx="2371725" cy="3552190"/>
             <wp:effectExtent l="0" t="0" r="9525" b="10160"/>
+            <wp:wrapTopAndBottom/>
             <wp:docPr id="4" name="图片 4"/>
             <wp:cNvGraphicFramePr>
               <a:graphicFrameLocks xmlns:a="http://schemas.openxmlformats.org/drawingml/2006/main" noChangeAspect="1"/>
@@ -333,7 +401,7 @@
                 </pic:pic>
               </a:graphicData>
             </a:graphic>
-          </wp:inline>
+          </wp:anchor>
         </w:drawing>
       </w:r>
     </w:p>

</xml_diff>

<commit_message>
break branch,then merge request
</commit_message>
<xml_diff>
--- a/consensus_class.docx
+++ b/consensus_class.docx
@@ -71,13 +71,7 @@
     <w:p>
       <w:pPr/>
       <w:r>
-        <w:t>CTransaction包含版本，输入输出，锁时间。扩展出 CMerkleTx扩展出 CWalletTx 是</w:t>
-      </w:r>
-      <w:r>
-        <w:t>钱包</w:t>
-      </w:r>
-      <w:r>
-        <w:t>交易 CMutableTransaction是可变更版的CTransaction</w:t>
+        <w:t>CTransaction包含版本，输入输出，锁时间。扩展出 CMerkleTx扩展出 CWalletTx 是钱包交易 CMutableTransaction是可变更版的CTransaction</w:t>
       </w:r>
     </w:p>
     <w:p>
@@ -265,16 +259,8 @@
         <w:rPr>
           <w:rFonts w:hint="default"/>
         </w:rPr>
-        <w:t>Process Message ip:....处理来</w:t>
-      </w:r>
-      <w:r>
-        <w:rPr>
-          <w:rFonts w:hint="default"/>
-        </w:rPr>
-        <w:t>自的消息</w:t>
-      </w:r>
-      <w:bookmarkStart w:id="0" w:name="_GoBack"/>
-      <w:bookmarkEnd w:id="0"/>
+        <w:t>Process Message ip:....处理来自的消息</w:t>
+      </w:r>
     </w:p>
     <w:p>
       <w:pPr>
@@ -692,6 +678,35 @@
       <w:r>
         <w:t>索引储存在vector           cchain</w:t>
       </w:r>
+    </w:p>
+    <w:p>
+      <w:pPr/>
+    </w:p>
+    <w:p>
+      <w:pPr/>
+    </w:p>
+    <w:p>
+      <w:pPr/>
+      <w:r>
+        <w:t>帮助-&gt;控制台的</w:t>
+      </w:r>
+      <w:r>
+        <w:t>ui修改 rpcconsole.cpp</w:t>
+      </w:r>
+    </w:p>
+    <w:p>
+      <w:pPr/>
+      <w:r>
+        <w:t>chainparams.cpp</w:t>
+      </w:r>
+    </w:p>
+    <w:p>
+      <w:pPr/>
+      <w:r>
+        <w:t>checkpointdata 检查点数据，抽查历史节点的哈希值，判断是否在主链上</w:t>
+      </w:r>
+      <w:bookmarkStart w:id="0" w:name="_GoBack"/>
+      <w:bookmarkEnd w:id="0"/>
     </w:p>
     <w:p>
       <w:pPr/>

</xml_diff>